<commit_message>
actualizado archivos y sockets
</commit_message>
<xml_diff>
--- a/Ejercicio_2/Ejercicio_2_beta.docx
+++ b/Ejercicio_2/Ejercicio_2_beta.docx
@@ -230,7 +230,6 @@
       <w:tblPr>
         <w:tblStyle w:val="Tablaconcuadrcula"/>
         <w:tblW w:w="0" w:type="auto"/>
-        <w:tblInd w:w="0" w:type="dxa"/>
         <w:tblLook w:val="04A0" w:firstRow="1" w:lastRow="0" w:firstColumn="1" w:lastColumn="0" w:noHBand="0" w:noVBand="1"/>
       </w:tblPr>
       <w:tblGrid>
@@ -2396,7 +2395,7 @@
                 <w:color w:val="000000"/>
                 <w:lang w:val="es-ES" w:eastAsia="es-ES"/>
               </w:rPr>
-              <w:t>3</w:t>
+              <w:t>0</w:t>
             </w:r>
           </w:p>
         </w:tc>
@@ -2422,7 +2421,7 @@
                 <w:color w:val="000000"/>
                 <w:lang w:val="es-ES" w:eastAsia="es-ES"/>
               </w:rPr>
-              <w:t>3</w:t>
+              <w:t>0</w:t>
             </w:r>
           </w:p>
         </w:tc>
@@ -4395,7 +4394,7 @@
                 <w:color w:val="000000"/>
                 <w:lang w:eastAsia="es-ES"/>
               </w:rPr>
-              <w:t>168</w:t>
+              <w:t>0</w:t>
             </w:r>
           </w:p>
         </w:tc>
@@ -4447,8 +4446,10 @@
                 <w:color w:val="000000"/>
                 <w:lang w:val="es-ES" w:eastAsia="es-ES"/>
               </w:rPr>
-              <w:t>3</w:t>
-            </w:r>
+              <w:t>0</w:t>
+            </w:r>
+            <w:bookmarkStart w:id="0" w:name="_GoBack"/>
+            <w:bookmarkEnd w:id="0"/>
           </w:p>
         </w:tc>
         <w:tc>
@@ -13387,8 +13388,6 @@
       <w:r>
         <w:t xml:space="preserve"> para ver sockets</w:t>
       </w:r>
-      <w:bookmarkStart w:id="0" w:name="_GoBack"/>
-      <w:bookmarkEnd w:id="0"/>
       <w:r>
         <w:t xml:space="preserve"> :  </w:t>
       </w:r>
@@ -13486,10 +13485,7 @@
         <w:ind w:left="708"/>
       </w:pPr>
       <w:r>
-        <w:t>Comando utilizado para ver</w:t>
-      </w:r>
-      <w:r>
-        <w:t xml:space="preserve"> cantidad de conexiones</w:t>
+        <w:t>Comando utilizado para ver cantidad de conexiones</w:t>
       </w:r>
       <w:proofErr w:type="gramStart"/>
       <w:r>
@@ -14202,10 +14198,7 @@
       </w:r>
       <w:proofErr w:type="gramEnd"/>
       <w:r>
-        <w:t xml:space="preserve"> </w:t>
-      </w:r>
-      <w:r>
-        <w:t>#</w:t>
+        <w:t xml:space="preserve"> #</w:t>
       </w:r>
       <w:proofErr w:type="spellStart"/>
       <w:r>
@@ -14977,17 +14970,11 @@
         <w:br/>
       </w:r>
       <w:r>
-        <w:t>Co</w:t>
-      </w:r>
-      <w:r>
-        <w:t xml:space="preserve">mando </w:t>
+        <w:t xml:space="preserve">Comando </w:t>
       </w:r>
       <w:proofErr w:type="gramStart"/>
       <w:r>
-        <w:t xml:space="preserve">utilizado </w:t>
-      </w:r>
-      <w:r>
-        <w:t>:</w:t>
+        <w:t>utilizado :</w:t>
       </w:r>
       <w:proofErr w:type="gramEnd"/>
       <w:r>
@@ -15431,6 +15418,7 @@
       <w:lang w:val="es-AR"/>
     </w:rPr>
     <w:tblPr>
+      <w:tblInd w:w="0" w:type="dxa"/>
       <w:tblBorders>
         <w:top w:val="single" w:sz="4" w:space="0" w:color="auto"/>
         <w:left w:val="single" w:sz="4" w:space="0" w:color="auto"/>
@@ -15771,6 +15759,7 @@
       <w:lang w:val="es-AR"/>
     </w:rPr>
     <w:tblPr>
+      <w:tblInd w:w="0" w:type="dxa"/>
       <w:tblBorders>
         <w:top w:val="single" w:sz="4" w:space="0" w:color="auto"/>
         <w:left w:val="single" w:sz="4" w:space="0" w:color="auto"/>
@@ -16045,7 +16034,7 @@
   <a:extraClrSchemeLst/>
   <a:extLst>
     <a:ext uri="{05A4C25C-085E-4340-85A3-A5531E510DB2}">
-      <thm15:themeFamily xmlns:thm15="http://schemas.microsoft.com/office/thememl/2012/main" xmlns="" name="Office Theme" id="{62F939B6-93AF-4DB8-9C6B-D6C7DFDC589F}" vid="{4A3C46E8-61CC-4603-A589-7422A47A8E4A}"/>
+      <thm15:themeFamily xmlns="" xmlns:thm15="http://schemas.microsoft.com/office/thememl/2012/main" name="Office Theme" id="{62F939B6-93AF-4DB8-9C6B-D6C7DFDC589F}" vid="{4A3C46E8-61CC-4603-A589-7422A47A8E4A}"/>
     </a:ext>
   </a:extLst>
 </a:theme>

</xml_diff>